<commit_message>
Actualice Requerimientos y buyerPersona
</commit_message>
<xml_diff>
--- a/Ejercicios/01 - INTRO/2.-buyerPersona.docx
+++ b/Ejercicios/01 - INTRO/2.-buyerPersona.docx
@@ -229,7 +229,13 @@
         <w:jc w:val="center"/>
       </w:pPr>
       <w:r>
-        <w:t xml:space="preserve">Entre 25 y 40 </w:t>
+        <w:t xml:space="preserve">Entre 25 y </w:t>
+      </w:r>
+      <w:r>
+        <w:t>30</w:t>
+      </w:r>
+      <w:r>
+        <w:t xml:space="preserve"> </w:t>
       </w:r>
       <w:r>
         <w:t>años</w:t>
@@ -871,9 +877,6 @@
         <w:pStyle w:val="Textoindependiente"/>
         <w:spacing w:before="80"/>
         <w:ind w:left="109"/>
-        <w:rPr>
-          <w:b w:val="0"/>
-        </w:rPr>
       </w:pPr>
       <w:r>
         <w:rPr>
@@ -883,90 +886,6 @@
         </w:rPr>
         <w:t xml:space="preserve">Ahorro de tiempo </w:t>
       </w:r>
-    </w:p>
-    <w:p>
-      <w:pPr>
-        <w:pStyle w:val="Textoindependiente"/>
-        <w:spacing w:before="80"/>
-        <w:ind w:left="109"/>
-      </w:pPr>
-      <w:r>
-        <w:rPr>
-          <w:color w:val="F1535B"/>
-          <w:w w:val="95"/>
-        </w:rPr>
-        <w:t>Obtiene</w:t>
-      </w:r>
-      <w:r>
-        <w:rPr>
-          <w:color w:val="F1535B"/>
-          <w:spacing w:val="12"/>
-          <w:w w:val="95"/>
-        </w:rPr>
-        <w:t xml:space="preserve"> </w:t>
-      </w:r>
-      <w:r>
-        <w:rPr>
-          <w:color w:val="F1535B"/>
-          <w:w w:val="95"/>
-        </w:rPr>
-        <w:t>información</w:t>
-      </w:r>
-      <w:r>
-        <w:rPr>
-          <w:color w:val="F1535B"/>
-          <w:spacing w:val="11"/>
-          <w:w w:val="95"/>
-        </w:rPr>
-        <w:t xml:space="preserve"> </w:t>
-      </w:r>
-      <w:r>
-        <w:rPr>
-          <w:color w:val="F1535B"/>
-          <w:w w:val="95"/>
-        </w:rPr>
-        <w:t>a</w:t>
-      </w:r>
-      <w:r>
-        <w:rPr>
-          <w:color w:val="F1535B"/>
-          <w:spacing w:val="21"/>
-          <w:w w:val="95"/>
-        </w:rPr>
-        <w:t xml:space="preserve"> </w:t>
-      </w:r>
-      <w:r>
-        <w:rPr>
-          <w:color w:val="F1535B"/>
-          <w:w w:val="95"/>
-        </w:rPr>
-        <w:t>través</w:t>
-      </w:r>
-      <w:r>
-        <w:rPr>
-          <w:color w:val="F1535B"/>
-          <w:spacing w:val="14"/>
-          <w:w w:val="95"/>
-        </w:rPr>
-        <w:t xml:space="preserve"> </w:t>
-      </w:r>
-      <w:r>
-        <w:rPr>
-          <w:color w:val="F1535B"/>
-          <w:w w:val="95"/>
-        </w:rPr>
-        <w:t>de</w:t>
-      </w:r>
-    </w:p>
-    <w:p>
-      <w:pPr>
-        <w:spacing w:before="167"/>
-        <w:ind w:left="109"/>
-        <w:rPr>
-          <w:rFonts w:ascii="Lucida Sans Unicode" w:hAnsi="Lucida Sans Unicode"/>
-          <w:sz w:val="24"/>
-        </w:rPr>
-      </w:pPr>
     </w:p>
     <w:p>
       <w:pPr>

</xml_diff>